<commit_message>
metodo login, clase usuario, clase usuarioManager y dbbroker
</commit_message>
<xml_diff>
--- a/documentacion-app/anteproyecto.docx
+++ b/documentacion-app/anteproyecto.docx
@@ -465,6 +465,7 @@
         <w:ind w:left="-15" w:firstLine="0"/>
         <w:jc w:val="left"/>
       </w:pPr>
+      <w:proofErr w:type="gramStart"/>
       <w:r>
         <w:rPr>
           <w:rFonts w:ascii="Trebuchet MS" w:eastAsia="Trebuchet MS" w:hAnsi="Trebuchet MS" w:cs="Trebuchet MS"/>
@@ -480,6 +481,14 @@
           <w:sz w:val="32"/>
         </w:rPr>
         <w:tab/>
+      </w:r>
+      <w:proofErr w:type="gramEnd"/>
+      <w:r>
+        <w:rPr>
+          <w:rFonts w:ascii="Trebuchet MS" w:eastAsia="Trebuchet MS" w:hAnsi="Trebuchet MS" w:cs="Trebuchet MS"/>
+          <w:b/>
+          <w:sz w:val="32"/>
+        </w:rPr>
         <w:t xml:space="preserve"> </w:t>
       </w:r>
       <w:r>
@@ -648,8 +657,13 @@
       <w:r>
         <w:t xml:space="preserve"> </w:t>
       </w:r>
-      <w:r>
-        <w:t xml:space="preserve">ZeroGluten es una aplicación diseñada para ayudar a personas con intolerancias alimentarias. </w:t>
+      <w:proofErr w:type="spellStart"/>
+      <w:r>
+        <w:t>ZeroGluten</w:t>
+      </w:r>
+      <w:proofErr w:type="spellEnd"/>
+      <w:r>
+        <w:t xml:space="preserve"> es una aplicación diseñada para ayudar a personas con intolerancias alimentarias. </w:t>
       </w:r>
     </w:p>
     <w:p>
@@ -814,6 +828,12 @@
       </w:r>
       <w:r>
         <w:rPr>
+          <w:b/>
+        </w:rPr>
+        <w:t>:</w:t>
+      </w:r>
+      <w:r>
+        <w:rPr>
           <w:bCs/>
         </w:rPr>
         <w:t xml:space="preserve"> </w:t>
@@ -822,7 +842,19 @@
         <w:rPr>
           <w:bCs/>
         </w:rPr>
-        <w:t>los usuario encontrarán productos según sus especificaciones y los podrá comparar entre ellos</w:t>
+        <w:t>los usuarios</w:t>
+      </w:r>
+      <w:r>
+        <w:rPr>
+          <w:bCs/>
+        </w:rPr>
+        <w:t xml:space="preserve"> encontrarán productos según sus especificaciones y los podrá comparar entre ellos</w:t>
+      </w:r>
+      <w:r>
+        <w:rPr>
+          <w:bCs/>
+        </w:rPr>
+        <w:t>.</w:t>
       </w:r>
     </w:p>
     <w:p>

</xml_diff>